<commit_message>
Adicionado mais conteudo ao TCC
</commit_message>
<xml_diff>
--- a/4-discussao_v1.docx
+++ b/4-discussao_v1.docx
@@ -44,35 +44,148 @@
       </w:pPr>
       <w:r>
         <w:rPr/>
-        <w:t xml:space="preserve">Utilizando termos simples para rotular os tópicos neste primeiro momento, expandimos com termos que são sinônimos, hiperônimos e hipônimos dos termos associados aos tópicos. </w:t>
-      </w:r>
-    </w:p>
-    <w:p>
-      <w:pPr>
-        <w:pStyle w:val="Normal"/>
-        <w:rPr/>
-      </w:pPr>
-      <w:r>
-        <w:rPr/>
-      </w:r>
-    </w:p>
-    <w:p>
-      <w:pPr>
-        <w:pStyle w:val="Normal"/>
-        <w:rPr/>
-      </w:pPr>
-      <w:r>
-        <w:rPr/>
-        <w:t xml:space="preserve">Para os próximos passos, desenvolveremos um modelo para classificar os documentos de patentes a partir do dicionario criado. </w:t>
-      </w:r>
-    </w:p>
-    <w:p>
-      <w:pPr>
-        <w:pStyle w:val="Normal"/>
-        <w:rPr/>
-      </w:pPr>
-      <w:r>
-        <w:rPr/>
+        <w:t xml:space="preserve">Utilizando termos simples para rotular os tópicos neste primeiro momento </w:t>
+      </w:r>
+      <w:r>
+        <w:rPr/>
+        <w:t>percebemos que dois tópicos puderam ser removidos por serem semelhantes</w:t>
+      </w:r>
+      <w:r>
+        <w:rPr/>
+        <w:t xml:space="preserve">. </w:t>
+      </w:r>
+      <w:r>
+        <w:rPr/>
+        <w:t>Com os termos, e</w:t>
+      </w:r>
+      <w:r>
+        <w:rPr/>
+        <w:t xml:space="preserve">xpandimos com </w:t>
+      </w:r>
+      <w:r>
+        <w:rPr/>
+        <w:t>novos</w:t>
+      </w:r>
+      <w:r>
+        <w:rPr/>
+        <w:t xml:space="preserve"> termos que são sinônimos, hiperônimos e hipônimos dos termos associados aos tópicos </w:t>
+      </w:r>
+      <w:r>
+        <w:rPr/>
+        <w:t xml:space="preserve">fazendo com que o nosso </w:t>
+      </w:r>
+      <w:r>
+        <w:rPr>
+          <w:rFonts w:eastAsia="AR PL SungtiL GB" w:cs="Lohit Devanagari"/>
+          <w:color w:val="auto"/>
+          <w:kern w:val="2"/>
+          <w:sz w:val="24"/>
+          <w:szCs w:val="24"/>
+          <w:lang w:val="pt-BR" w:eastAsia="zh-CN" w:bidi="hi-IN"/>
+        </w:rPr>
+        <w:t>dicionário</w:t>
+      </w:r>
+      <w:r>
+        <w:rPr/>
+        <w:t xml:space="preserve"> cubra uma </w:t>
+      </w:r>
+      <w:r>
+        <w:rPr>
+          <w:rFonts w:eastAsia="AR PL SungtiL GB" w:cs="Lohit Devanagari"/>
+          <w:color w:val="auto"/>
+          <w:kern w:val="2"/>
+          <w:sz w:val="24"/>
+          <w:szCs w:val="24"/>
+          <w:lang w:val="pt-BR" w:eastAsia="zh-CN" w:bidi="hi-IN"/>
+        </w:rPr>
+        <w:t>área</w:t>
+      </w:r>
+      <w:r>
+        <w:rPr/>
+        <w:t xml:space="preserve"> maior do assunto</w:t>
+      </w:r>
+      <w:r>
+        <w:rPr/>
+        <w:t xml:space="preserve">. </w:t>
+      </w:r>
+    </w:p>
+    <w:p>
+      <w:pPr>
+        <w:pStyle w:val="Normal"/>
+        <w:rPr/>
+      </w:pPr>
+      <w:r>
+        <w:rPr/>
+        <w:t xml:space="preserve">Realizamos a </w:t>
+      </w:r>
+      <w:r>
+        <w:rPr>
+          <w:rFonts w:eastAsia="AR PL SungtiL GB" w:cs="Lohit Devanagari"/>
+          <w:color w:val="auto"/>
+          <w:kern w:val="2"/>
+          <w:sz w:val="24"/>
+          <w:szCs w:val="24"/>
+          <w:lang w:val="pt-BR" w:eastAsia="zh-CN" w:bidi="hi-IN"/>
+        </w:rPr>
+        <w:t>construção</w:t>
+      </w:r>
+      <w:r>
+        <w:rPr/>
+        <w:t xml:space="preserve"> de um modelo a partir do Random Forest, onde obtivemos o valor de score de 0,56, este é um valor ruim, o que era esperado era algo acima de 0,70. </w:t>
+      </w:r>
+    </w:p>
+    <w:p>
+      <w:pPr>
+        <w:pStyle w:val="Normal"/>
+        <w:rPr/>
+      </w:pPr>
+      <w:r>
+        <w:rPr/>
+      </w:r>
+    </w:p>
+    <w:p>
+      <w:pPr>
+        <w:pStyle w:val="Normal"/>
+        <w:rPr/>
+      </w:pPr>
+      <w:r>
+        <w:rPr/>
+        <w:t xml:space="preserve">Para os </w:t>
+      </w:r>
+      <w:r>
+        <w:rPr>
+          <w:rFonts w:eastAsia="AR PL SungtiL GB" w:cs="Lohit Devanagari"/>
+          <w:color w:val="auto"/>
+          <w:kern w:val="2"/>
+          <w:sz w:val="24"/>
+          <w:szCs w:val="24"/>
+          <w:lang w:val="pt-BR" w:eastAsia="zh-CN" w:bidi="hi-IN"/>
+        </w:rPr>
+        <w:t xml:space="preserve">próximos passos </w:t>
+      </w:r>
+      <w:ins w:id="0" w:author="Unknown Author" w:date="2020-12-20T22:39:29Z">
+        <w:r>
+          <w:rPr>
+            <w:rFonts w:eastAsia="AR PL SungtiL GB" w:cs="Lohit Devanagari"/>
+            <w:color w:val="auto"/>
+            <w:kern w:val="2"/>
+            <w:sz w:val="24"/>
+            <w:szCs w:val="24"/>
+            <w:lang w:val="pt-BR" w:eastAsia="zh-CN" w:bidi="hi-IN"/>
+          </w:rPr>
+          <w:t xml:space="preserve">para a finalização do trabalho, </w:t>
+        </w:r>
+      </w:ins>
+      <w:r>
+        <w:rPr>
+          <w:rFonts w:eastAsia="AR PL SungtiL GB" w:cs="Lohit Devanagari"/>
+          <w:color w:val="auto"/>
+          <w:kern w:val="2"/>
+          <w:sz w:val="24"/>
+          <w:szCs w:val="24"/>
+          <w:lang w:val="pt-BR" w:eastAsia="zh-CN" w:bidi="hi-IN"/>
+        </w:rPr>
+        <w:t>esperamos aumentar o tamanho da base de dados, testar um conjunto de parâmetros que auxiliem ao modelo resultar em um score mais alto e testar o modelo Naive Bayes e SVM.</w:t>
       </w:r>
     </w:p>
     <w:p>
@@ -91,6 +204,7 @@
       <w:pgNumType w:fmt="decimal"/>
       <w:formProt w:val="false"/>
       <w:textDirection w:val="lrTb"/>
+      <w:docGrid w:type="default" w:linePitch="100" w:charSpace="0"/>
     </w:sectPr>
   </w:body>
 </w:document>
@@ -103,14 +217,13 @@
       <w:rPr>
         <w:rFonts w:ascii="Liberation Serif" w:hAnsi="Liberation Serif" w:eastAsia="AR PL SungtiL GB" w:cs="Lohit Devanagari"/>
         <w:kern w:val="2"/>
-        <w:sz w:val="24"/>
         <w:szCs w:val="24"/>
         <w:lang w:val="pt-BR" w:eastAsia="zh-CN" w:bidi="hi-IN"/>
       </w:rPr>
     </w:rPrDefault>
     <w:pPrDefault>
       <w:pPr>
-        <w:widowControl/>
+        <w:suppressAutoHyphens w:val="true"/>
       </w:pPr>
     </w:pPrDefault>
   </w:docDefaults>
@@ -119,6 +232,9 @@
     <w:qFormat/>
     <w:pPr>
       <w:widowControl/>
+      <w:bidi w:val="0"/>
+      <w:spacing w:before="0" w:after="0"/>
+      <w:jc w:val="left"/>
     </w:pPr>
     <w:rPr>
       <w:rFonts w:ascii="Liberation Serif" w:hAnsi="Liberation Serif" w:eastAsia="AR PL SungtiL GB" w:cs="Lohit Devanagari"/>
@@ -129,22 +245,22 @@
       <w:lang w:val="pt-BR" w:eastAsia="zh-CN" w:bidi="hi-IN"/>
     </w:rPr>
   </w:style>
-  <w:style w:type="paragraph" w:styleId="Ttulo">
-    <w:name w:val="Título"/>
-    <w:basedOn w:val="Normal"/>
-    <w:next w:val="Corpodetexto"/>
+  <w:style w:type="paragraph" w:styleId="Heading">
+    <w:name w:val="Heading"/>
+    <w:basedOn w:val="Normal"/>
+    <w:next w:val="TextBody"/>
     <w:qFormat/>
     <w:pPr>
       <w:keepNext w:val="true"/>
       <w:spacing w:before="240" w:after="120"/>
     </w:pPr>
     <w:rPr>
-      <w:rFonts w:ascii="Liberation Sans" w:hAnsi="Liberation Sans" w:eastAsia="AR PL SungtiL GB" w:cs="Lohit Devanagari"/>
+      <w:rFonts w:ascii="Liberation Sans" w:hAnsi="Liberation Sans" w:eastAsia="PingFang SC" w:cs="Arial Unicode MS"/>
       <w:sz w:val="28"/>
       <w:szCs w:val="28"/>
     </w:rPr>
   </w:style>
-  <w:style w:type="paragraph" w:styleId="Corpodetexto">
+  <w:style w:type="paragraph" w:styleId="TextBody">
     <w:name w:val="Body Text"/>
     <w:basedOn w:val="Normal"/>
     <w:pPr>
@@ -152,15 +268,15 @@
     </w:pPr>
     <w:rPr/>
   </w:style>
-  <w:style w:type="paragraph" w:styleId="Lista">
+  <w:style w:type="paragraph" w:styleId="List">
     <w:name w:val="List"/>
-    <w:basedOn w:val="Corpodetexto"/>
+    <w:basedOn w:val="TextBody"/>
     <w:pPr/>
     <w:rPr>
       <w:rFonts w:cs="Lohit Devanagari"/>
     </w:rPr>
   </w:style>
-  <w:style w:type="paragraph" w:styleId="Legenda">
+  <w:style w:type="paragraph" w:styleId="Caption">
     <w:name w:val="Caption"/>
     <w:basedOn w:val="Normal"/>
     <w:qFormat/>
@@ -176,6 +292,32 @@
       <w:szCs w:val="24"/>
     </w:rPr>
   </w:style>
+  <w:style w:type="paragraph" w:styleId="Index">
+    <w:name w:val="Index"/>
+    <w:basedOn w:val="Normal"/>
+    <w:qFormat/>
+    <w:pPr>
+      <w:suppressLineNumbers/>
+    </w:pPr>
+    <w:rPr>
+      <w:rFonts w:cs="Arial Unicode MS"/>
+    </w:rPr>
+  </w:style>
+  <w:style w:type="paragraph" w:styleId="Ttulo">
+    <w:name w:val="Título"/>
+    <w:basedOn w:val="Normal"/>
+    <w:next w:val="TextBody"/>
+    <w:qFormat/>
+    <w:pPr>
+      <w:keepNext w:val="true"/>
+      <w:spacing w:before="240" w:after="120"/>
+    </w:pPr>
+    <w:rPr>
+      <w:rFonts w:ascii="Liberation Sans" w:hAnsi="Liberation Sans" w:eastAsia="AR PL SungtiL GB" w:cs="Lohit Devanagari"/>
+      <w:sz w:val="28"/>
+      <w:szCs w:val="28"/>
+    </w:rPr>
+  </w:style>
   <w:style w:type="paragraph" w:styleId="Ndice">
     <w:name w:val="Índice"/>
     <w:basedOn w:val="Normal"/>

</xml_diff>